<commit_message>
small correction to MWr
</commit_message>
<xml_diff>
--- a/Jonathan_Groth_Resume_MWr.docx
+++ b/Jonathan_Groth_Resume_MWr.docx
@@ -1690,8 +1690,6 @@
         </w:rPr>
         <w:t>B</w:t>
       </w:r>
-      <w:bookmarkStart w:id="0" w:name="_GoBack"/>
-      <w:bookmarkEnd w:id="0"/>
       <w:r>
         <w:rPr>
           <w:rFonts w:ascii="Arial" w:hAnsi="Arial" w:cs="Arial"/>
@@ -2296,6 +2294,40 @@
         </w:rPr>
         <w:t xml:space="preserve"> </w:t>
       </w:r>
+    </w:p>
+    <w:p>
+      <w:pPr>
+        <w:spacing w:line="240" w:lineRule="auto"/>
+        <w:jc w:val="both"/>
+        <w:rPr>
+          <w:rFonts w:ascii="Arial" w:hAnsi="Arial" w:cs="Arial"/>
+          <w:i w:val="0"/>
+          <w:sz w:val="22"/>
+          <w:szCs w:val="22"/>
+        </w:rPr>
+      </w:pPr>
+      <w:r>
+        <w:rPr>
+          <w:rFonts w:ascii="Arial" w:hAnsi="Arial" w:cs="Arial"/>
+          <w:b/>
+          <w:i w:val="0"/>
+          <w:sz w:val="22"/>
+          <w:szCs w:val="22"/>
+          <w:u w:val="single"/>
+        </w:rPr>
+        <w:t>File Versioning Control</w:t>
+      </w:r>
+      <w:r>
+        <w:rPr>
+          <w:rFonts w:ascii="Arial" w:hAnsi="Arial" w:cs="Arial"/>
+          <w:i w:val="0"/>
+          <w:sz w:val="22"/>
+          <w:szCs w:val="22"/>
+        </w:rPr>
+        <w:t>: Git</w:t>
+      </w:r>
+      <w:bookmarkStart w:id="0" w:name="_GoBack"/>
+      <w:bookmarkEnd w:id="0"/>
     </w:p>
     <w:p>
       <w:pPr>

</xml_diff>

<commit_message>
Revised MWr resume for Ian
</commit_message>
<xml_diff>
--- a/Jonathan_Groth_Resume_MWr.docx
+++ b/Jonathan_Groth_Resume_MWr.docx
@@ -239,7 +239,25 @@
           <w:sz w:val="24"/>
           <w:szCs w:val="24"/>
         </w:rPr>
-        <w:t>jon.groth1@gmail.com</w:t>
+        <w:t>jon.groth</w:t>
+      </w:r>
+      <w:r>
+        <w:rPr>
+          <w:rFonts w:ascii="Arial" w:hAnsi="Arial" w:cs="Arial"/>
+          <w:i w:val="0"/>
+          <w:sz w:val="24"/>
+          <w:szCs w:val="24"/>
+        </w:rPr>
+        <w:t>.phd</w:t>
+      </w:r>
+      <w:r>
+        <w:rPr>
+          <w:rFonts w:ascii="Arial" w:hAnsi="Arial" w:cs="Arial"/>
+          <w:i w:val="0"/>
+          <w:sz w:val="24"/>
+          <w:szCs w:val="24"/>
+        </w:rPr>
+        <w:t>@gmail.com</w:t>
       </w:r>
     </w:p>
     <w:p>
@@ -512,7 +530,18 @@
           <w:sz w:val="22"/>
           <w:szCs w:val="22"/>
         </w:rPr>
-        <w:t xml:space="preserve">Excellent communication skills with the ability to present complex ideas to experts and novices. </w:t>
+        <w:t>Excellent communication skills with the ability to present complex idea</w:t>
+      </w:r>
+      <w:bookmarkStart w:id="0" w:name="_GoBack"/>
+      <w:bookmarkEnd w:id="0"/>
+      <w:r>
+        <w:rPr>
+          <w:rFonts w:ascii="Arial" w:hAnsi="Arial" w:cs="Arial"/>
+          <w:i w:val="0"/>
+          <w:sz w:val="22"/>
+          <w:szCs w:val="22"/>
+        </w:rPr>
+        <w:t xml:space="preserve">s to experts and novices. </w:t>
       </w:r>
       <w:r>
         <w:rPr>
@@ -1001,7 +1030,43 @@
           <w:sz w:val="22"/>
           <w:szCs w:val="22"/>
         </w:rPr>
-        <w:t xml:space="preserve"> to the client’s needs developed solutions</w:t>
+        <w:t xml:space="preserve"> </w:t>
+      </w:r>
+      <w:r>
+        <w:rPr>
+          <w:rFonts w:ascii="Arial" w:hAnsi="Arial" w:cs="Arial"/>
+          <w:i w:val="0"/>
+          <w:sz w:val="22"/>
+          <w:szCs w:val="22"/>
+        </w:rPr>
+        <w:t>in</w:t>
+      </w:r>
+      <w:r>
+        <w:rPr>
+          <w:rFonts w:ascii="Arial" w:hAnsi="Arial" w:cs="Arial"/>
+          <w:i w:val="0"/>
+          <w:sz w:val="22"/>
+          <w:szCs w:val="22"/>
+        </w:rPr>
+        <w:t xml:space="preserve"> client’s n</w:t>
+      </w:r>
+      <w:r>
+        <w:rPr>
+          <w:rFonts w:ascii="Arial" w:hAnsi="Arial" w:cs="Arial"/>
+          <w:i w:val="0"/>
+          <w:sz w:val="22"/>
+          <w:szCs w:val="22"/>
+        </w:rPr>
+        <w:t>eeds and requests</w:t>
+      </w:r>
+      <w:r>
+        <w:rPr>
+          <w:rFonts w:ascii="Arial" w:hAnsi="Arial" w:cs="Arial"/>
+          <w:i w:val="0"/>
+          <w:sz w:val="22"/>
+          <w:szCs w:val="22"/>
+        </w:rPr>
+        <w:t xml:space="preserve"> developed solutions</w:t>
       </w:r>
       <w:r>
         <w:rPr>
@@ -1410,6 +1475,42 @@
         </w:rPr>
         <w:t>.</w:t>
       </w:r>
+      <w:r>
+        <w:rPr>
+          <w:rFonts w:ascii="Arial" w:hAnsi="Arial" w:cs="Arial"/>
+          <w:i w:val="0"/>
+          <w:sz w:val="22"/>
+          <w:szCs w:val="22"/>
+        </w:rPr>
+        <w:t xml:space="preserve"> </w:t>
+      </w:r>
+      <w:r>
+        <w:rPr>
+          <w:rFonts w:ascii="Arial" w:hAnsi="Arial" w:cs="Arial"/>
+          <w:i w:val="0"/>
+          <w:sz w:val="22"/>
+          <w:szCs w:val="22"/>
+        </w:rPr>
+        <w:t>Designing</w:t>
+      </w:r>
+      <w:r>
+        <w:rPr>
+          <w:rFonts w:ascii="Arial" w:hAnsi="Arial" w:cs="Arial"/>
+          <w:i w:val="0"/>
+          <w:sz w:val="22"/>
+          <w:szCs w:val="22"/>
+        </w:rPr>
+        <w:t xml:space="preserve"> presentations, posters, scientific papers,</w:t>
+      </w:r>
+      <w:r>
+        <w:rPr>
+          <w:rFonts w:ascii="Arial" w:hAnsi="Arial" w:cs="Arial"/>
+          <w:i w:val="0"/>
+          <w:sz w:val="22"/>
+          <w:szCs w:val="22"/>
+        </w:rPr>
+        <w:t xml:space="preserve"> conference abstracts, and grant applications that consolidated the array of research and marketed the lab to diverse groups </w:t>
+      </w:r>
     </w:p>
     <w:p>
       <w:pPr>
@@ -1435,16 +1536,34 @@
           <w:sz w:val="22"/>
           <w:szCs w:val="22"/>
         </w:rPr>
-        <w:t>Created written, oral, and data visualization communications to clearly explain the findings o</w:t>
-      </w:r>
-      <w:r>
-        <w:rPr>
-          <w:rFonts w:ascii="Arial" w:hAnsi="Arial" w:cs="Arial"/>
-          <w:i w:val="0"/>
-          <w:sz w:val="22"/>
-          <w:szCs w:val="22"/>
-        </w:rPr>
-        <w:t>f research in the lab</w:t>
+        <w:t>Created written, oral, and data visualization communications to clearly explain the</w:t>
+      </w:r>
+      <w:r>
+        <w:rPr>
+          <w:rFonts w:ascii="Arial" w:hAnsi="Arial" w:cs="Arial"/>
+          <w:i w:val="0"/>
+          <w:sz w:val="22"/>
+          <w:szCs w:val="22"/>
+        </w:rPr>
+        <w:t xml:space="preserve"> scientific</w:t>
+      </w:r>
+      <w:r>
+        <w:rPr>
+          <w:rFonts w:ascii="Arial" w:hAnsi="Arial" w:cs="Arial"/>
+          <w:i w:val="0"/>
+          <w:sz w:val="22"/>
+          <w:szCs w:val="22"/>
+        </w:rPr>
+        <w:t xml:space="preserve"> findings</w:t>
+      </w:r>
+      <w:r>
+        <w:rPr>
+          <w:rFonts w:ascii="Arial" w:hAnsi="Arial" w:cs="Arial"/>
+          <w:i w:val="0"/>
+          <w:sz w:val="22"/>
+          <w:szCs w:val="22"/>
+        </w:rPr>
+        <w:t xml:space="preserve"> the lab</w:t>
       </w:r>
       <w:r>
         <w:rPr>
@@ -1678,72 +1797,16 @@
           <w:sz w:val="22"/>
           <w:szCs w:val="22"/>
         </w:rPr>
-        <w:t xml:space="preserve">PhD </w:t>
-      </w:r>
-      <w:r>
-        <w:rPr>
-          <w:rFonts w:ascii="Arial" w:hAnsi="Arial" w:cs="Arial"/>
-          <w:b/>
-          <w:i w:val="0"/>
-          <w:sz w:val="22"/>
-          <w:szCs w:val="22"/>
-        </w:rPr>
-        <w:t>B</w:t>
-      </w:r>
-      <w:r>
-        <w:rPr>
-          <w:rFonts w:ascii="Arial" w:hAnsi="Arial" w:cs="Arial"/>
-          <w:b/>
-          <w:i w:val="0"/>
-          <w:sz w:val="22"/>
-          <w:szCs w:val="22"/>
-        </w:rPr>
-        <w:t>iomedical engineering</w:t>
-      </w:r>
-      <w:r>
-        <w:rPr>
-          <w:rFonts w:ascii="Arial" w:hAnsi="Arial" w:cs="Arial"/>
-          <w:i w:val="0"/>
-          <w:sz w:val="22"/>
-          <w:szCs w:val="22"/>
-        </w:rPr>
-        <w:t xml:space="preserve"> - New Jersey Institute of Technology</w:t>
-      </w:r>
-      <w:r>
-        <w:rPr>
-          <w:rFonts w:ascii="Arial" w:hAnsi="Arial" w:cs="Arial"/>
-          <w:i w:val="0"/>
-          <w:sz w:val="22"/>
-          <w:szCs w:val="22"/>
-        </w:rPr>
-        <w:tab/>
-      </w:r>
-      <w:r>
-        <w:rPr>
-          <w:rFonts w:ascii="Arial" w:hAnsi="Arial" w:cs="Arial"/>
-          <w:i w:val="0"/>
-          <w:sz w:val="22"/>
-          <w:szCs w:val="22"/>
-        </w:rPr>
-        <w:tab/>
-      </w:r>
-      <w:r>
-        <w:rPr>
-          <w:rFonts w:ascii="Arial" w:hAnsi="Arial" w:cs="Arial"/>
-          <w:i w:val="0"/>
-          <w:sz w:val="22"/>
-          <w:szCs w:val="22"/>
-        </w:rPr>
-        <w:t xml:space="preserve">       </w:t>
-      </w:r>
-      <w:r>
-        <w:rPr>
-          <w:rFonts w:ascii="Arial" w:hAnsi="Arial" w:cs="Arial"/>
-          <w:i w:val="0"/>
-          <w:sz w:val="22"/>
-          <w:szCs w:val="22"/>
-        </w:rPr>
-        <w:t>05/15</w:t>
+        <w:t>Data Science Bootcamp</w:t>
+      </w:r>
+      <w:r>
+        <w:rPr>
+          <w:rFonts w:ascii="Arial" w:hAnsi="Arial" w:cs="Arial"/>
+          <w:i w:val="0"/>
+          <w:sz w:val="22"/>
+          <w:szCs w:val="22"/>
+        </w:rPr>
+        <w:t xml:space="preserve"> - Rutgers University                                                         11/18</w:t>
       </w:r>
     </w:p>
     <w:p>
@@ -1766,6 +1829,94 @@
           <w:sz w:val="22"/>
           <w:szCs w:val="22"/>
         </w:rPr>
+        <w:t xml:space="preserve">PhD </w:t>
+      </w:r>
+      <w:r>
+        <w:rPr>
+          <w:rFonts w:ascii="Arial" w:hAnsi="Arial" w:cs="Arial"/>
+          <w:b/>
+          <w:i w:val="0"/>
+          <w:sz w:val="22"/>
+          <w:szCs w:val="22"/>
+        </w:rPr>
+        <w:t>B</w:t>
+      </w:r>
+      <w:r>
+        <w:rPr>
+          <w:rFonts w:ascii="Arial" w:hAnsi="Arial" w:cs="Arial"/>
+          <w:b/>
+          <w:i w:val="0"/>
+          <w:sz w:val="22"/>
+          <w:szCs w:val="22"/>
+        </w:rPr>
+        <w:t>iomedical engineering</w:t>
+      </w:r>
+      <w:r>
+        <w:rPr>
+          <w:rFonts w:ascii="Arial" w:hAnsi="Arial" w:cs="Arial"/>
+          <w:i w:val="0"/>
+          <w:sz w:val="22"/>
+          <w:szCs w:val="22"/>
+        </w:rPr>
+        <w:t xml:space="preserve"> - New Jersey Institute of Technology</w:t>
+      </w:r>
+      <w:r>
+        <w:rPr>
+          <w:rFonts w:ascii="Arial" w:hAnsi="Arial" w:cs="Arial"/>
+          <w:i w:val="0"/>
+          <w:sz w:val="22"/>
+          <w:szCs w:val="22"/>
+        </w:rPr>
+        <w:tab/>
+      </w:r>
+      <w:r>
+        <w:rPr>
+          <w:rFonts w:ascii="Arial" w:hAnsi="Arial" w:cs="Arial"/>
+          <w:i w:val="0"/>
+          <w:sz w:val="22"/>
+          <w:szCs w:val="22"/>
+        </w:rPr>
+        <w:tab/>
+      </w:r>
+      <w:r>
+        <w:rPr>
+          <w:rFonts w:ascii="Arial" w:hAnsi="Arial" w:cs="Arial"/>
+          <w:i w:val="0"/>
+          <w:sz w:val="22"/>
+          <w:szCs w:val="22"/>
+        </w:rPr>
+        <w:t xml:space="preserve">       </w:t>
+      </w:r>
+      <w:r>
+        <w:rPr>
+          <w:rFonts w:ascii="Arial" w:hAnsi="Arial" w:cs="Arial"/>
+          <w:i w:val="0"/>
+          <w:sz w:val="22"/>
+          <w:szCs w:val="22"/>
+        </w:rPr>
+        <w:t>05/15</w:t>
+      </w:r>
+    </w:p>
+    <w:p>
+      <w:pPr>
+        <w:spacing w:line="240" w:lineRule="auto"/>
+        <w:ind w:left="360" w:right="432"/>
+        <w:jc w:val="both"/>
+        <w:rPr>
+          <w:rFonts w:ascii="Arial" w:hAnsi="Arial" w:cs="Arial"/>
+          <w:i w:val="0"/>
+          <w:sz w:val="22"/>
+          <w:szCs w:val="22"/>
+        </w:rPr>
+      </w:pPr>
+      <w:r>
+        <w:rPr>
+          <w:rFonts w:ascii="Arial" w:hAnsi="Arial" w:cs="Arial"/>
+          <w:b/>
+          <w:i w:val="0"/>
+          <w:sz w:val="22"/>
+          <w:szCs w:val="22"/>
+        </w:rPr>
         <w:t>MS Biomedical engineering</w:t>
       </w:r>
       <w:r>
@@ -2326,8 +2477,6 @@
         </w:rPr>
         <w:t>: Git</w:t>
       </w:r>
-      <w:bookmarkStart w:id="0" w:name="_GoBack"/>
-      <w:bookmarkEnd w:id="0"/>
     </w:p>
     <w:p>
       <w:pPr>
@@ -2435,32 +2584,18 @@
           <w:sz w:val="22"/>
           <w:szCs w:val="22"/>
         </w:rPr>
-        <w:t>LaTex</w:t>
+        <w:t>LaTe</w:t>
+      </w:r>
+      <w:r>
+        <w:rPr>
+          <w:rFonts w:ascii="Arial" w:hAnsi="Arial" w:cs="Arial"/>
+          <w:i w:val="0"/>
+          <w:sz w:val="22"/>
+          <w:szCs w:val="22"/>
+        </w:rPr>
+        <w:t>x</w:t>
       </w:r>
       <w:proofErr w:type="spellEnd"/>
-    </w:p>
-    <w:p>
-      <w:pPr>
-        <w:spacing w:line="240" w:lineRule="auto"/>
-        <w:jc w:val="both"/>
-        <w:rPr>
-          <w:rFonts w:ascii="Arial" w:hAnsi="Arial" w:cs="Arial"/>
-          <w:i w:val="0"/>
-          <w:sz w:val="22"/>
-          <w:szCs w:val="22"/>
-        </w:rPr>
-      </w:pPr>
-    </w:p>
-    <w:p>
-      <w:pPr>
-        <w:rPr>
-          <w:rFonts w:ascii="Arial" w:hAnsi="Arial" w:cs="Arial"/>
-          <w:b/>
-          <w:i w:val="0"/>
-          <w:sz w:val="22"/>
-          <w:szCs w:val="22"/>
-        </w:rPr>
-      </w:pPr>
     </w:p>
     <w:sectPr>
       <w:pgSz w:w="12240" w:h="15840"/>

</xml_diff>

<commit_message>
more edits to MWr
</commit_message>
<xml_diff>
--- a/Jonathan_Groth_Resume_MWr.docx
+++ b/Jonathan_Groth_Resume_MWr.docx
@@ -530,18 +530,7 @@
           <w:sz w:val="22"/>
           <w:szCs w:val="22"/>
         </w:rPr>
-        <w:t>Excellent communication skills with the ability to present complex idea</w:t>
-      </w:r>
-      <w:bookmarkStart w:id="0" w:name="_GoBack"/>
-      <w:bookmarkEnd w:id="0"/>
-      <w:r>
-        <w:rPr>
-          <w:rFonts w:ascii="Arial" w:hAnsi="Arial" w:cs="Arial"/>
-          <w:i w:val="0"/>
-          <w:sz w:val="22"/>
-          <w:szCs w:val="22"/>
-        </w:rPr>
-        <w:t xml:space="preserve">s to experts and novices. </w:t>
+        <w:t xml:space="preserve">Excellent communication skills with the ability to present complex ideas to experts and novices. </w:t>
       </w:r>
       <w:r>
         <w:rPr>
@@ -976,25 +965,7 @@
           <w:sz w:val="22"/>
           <w:szCs w:val="22"/>
         </w:rPr>
-        <w:t>Wrote and edited protocols for experiments and edited proposals</w:t>
-      </w:r>
-      <w:r>
-        <w:rPr>
-          <w:rFonts w:ascii="Arial" w:hAnsi="Arial" w:cs="Arial"/>
-          <w:i w:val="0"/>
-          <w:sz w:val="22"/>
-          <w:szCs w:val="22"/>
-        </w:rPr>
-        <w:t xml:space="preserve"> for</w:t>
-      </w:r>
-      <w:r>
-        <w:rPr>
-          <w:rFonts w:ascii="Arial" w:hAnsi="Arial" w:cs="Arial"/>
-          <w:i w:val="0"/>
-          <w:sz w:val="22"/>
-          <w:szCs w:val="22"/>
-        </w:rPr>
-        <w:t xml:space="preserve"> preclinical pharmaceutical services.</w:t>
+        <w:t>Took in client’s needs and requests developed solutions; creating research protocols and methods that met the high demands of clients.</w:t>
       </w:r>
     </w:p>
     <w:p>
@@ -1021,70 +992,25 @@
           <w:sz w:val="22"/>
           <w:szCs w:val="22"/>
         </w:rPr>
-        <w:t>Took</w:t>
-      </w:r>
-      <w:r>
-        <w:rPr>
-          <w:rFonts w:ascii="Arial" w:hAnsi="Arial" w:cs="Arial"/>
-          <w:i w:val="0"/>
-          <w:sz w:val="22"/>
-          <w:szCs w:val="22"/>
-        </w:rPr>
-        <w:t xml:space="preserve"> </w:t>
-      </w:r>
-      <w:r>
-        <w:rPr>
-          <w:rFonts w:ascii="Arial" w:hAnsi="Arial" w:cs="Arial"/>
-          <w:i w:val="0"/>
-          <w:sz w:val="22"/>
-          <w:szCs w:val="22"/>
-        </w:rPr>
-        <w:t>in</w:t>
-      </w:r>
-      <w:r>
-        <w:rPr>
-          <w:rFonts w:ascii="Arial" w:hAnsi="Arial" w:cs="Arial"/>
-          <w:i w:val="0"/>
-          <w:sz w:val="22"/>
-          <w:szCs w:val="22"/>
-        </w:rPr>
-        <w:t xml:space="preserve"> client’s n</w:t>
-      </w:r>
-      <w:r>
-        <w:rPr>
-          <w:rFonts w:ascii="Arial" w:hAnsi="Arial" w:cs="Arial"/>
-          <w:i w:val="0"/>
-          <w:sz w:val="22"/>
-          <w:szCs w:val="22"/>
-        </w:rPr>
-        <w:t>eeds and requests</w:t>
-      </w:r>
-      <w:r>
-        <w:rPr>
-          <w:rFonts w:ascii="Arial" w:hAnsi="Arial" w:cs="Arial"/>
-          <w:i w:val="0"/>
-          <w:sz w:val="22"/>
-          <w:szCs w:val="22"/>
-        </w:rPr>
-        <w:t xml:space="preserve"> developed solutions</w:t>
-      </w:r>
-      <w:r>
-        <w:rPr>
-          <w:rFonts w:ascii="Arial" w:hAnsi="Arial" w:cs="Arial"/>
-          <w:i w:val="0"/>
-          <w:sz w:val="22"/>
-          <w:szCs w:val="22"/>
-        </w:rPr>
-        <w:t>; creating research protocols and methods that met the high demands of clients</w:t>
-      </w:r>
-      <w:r>
-        <w:rPr>
-          <w:rFonts w:ascii="Arial" w:hAnsi="Arial" w:cs="Arial"/>
-          <w:i w:val="0"/>
-          <w:sz w:val="22"/>
-          <w:szCs w:val="22"/>
-        </w:rPr>
-        <w:t>.</w:t>
+        <w:t>Wrote and edited protocols for experiments and edited proposals</w:t>
+      </w:r>
+      <w:r>
+        <w:rPr>
+          <w:rFonts w:ascii="Arial" w:hAnsi="Arial" w:cs="Arial"/>
+          <w:i w:val="0"/>
+          <w:sz w:val="22"/>
+          <w:szCs w:val="22"/>
+        </w:rPr>
+        <w:t xml:space="preserve"> for</w:t>
+      </w:r>
+      <w:r>
+        <w:rPr>
+          <w:rFonts w:ascii="Arial" w:hAnsi="Arial" w:cs="Arial"/>
+          <w:i w:val="0"/>
+          <w:sz w:val="22"/>
+          <w:szCs w:val="22"/>
+        </w:rPr>
+        <w:t xml:space="preserve"> preclinical pharmaceutical services.</w:t>
       </w:r>
     </w:p>
     <w:p>
@@ -1245,7 +1171,17 @@
           <w:sz w:val="22"/>
           <w:szCs w:val="22"/>
         </w:rPr>
-        <w:t>, biomedical engineering concepts, neuroscience</w:t>
+        <w:t xml:space="preserve">, biomedical engineering </w:t>
+      </w:r>
+      <w:r>
+        <w:rPr>
+          <w:rFonts w:ascii="Arial" w:hAnsi="Arial" w:cs="Arial"/>
+          <w:i w:val="0"/>
+          <w:sz w:val="22"/>
+          <w:szCs w:val="22"/>
+        </w:rPr>
+        <w:lastRenderedPageBreak/>
+        <w:t>concepts, neuroscience</w:t>
       </w:r>
       <w:r>
         <w:rPr>
@@ -1274,6 +1210,17 @@
         </w:rPr>
         <w:t>.</w:t>
       </w:r>
+      <w:r>
+        <w:rPr>
+          <w:rFonts w:ascii="Arial" w:hAnsi="Arial" w:cs="Arial"/>
+          <w:i w:val="0"/>
+          <w:sz w:val="22"/>
+          <w:szCs w:val="22"/>
+        </w:rPr>
+        <w:t xml:space="preserve"> Resulting in an increased understanding of students and improved grades.</w:t>
+      </w:r>
+      <w:bookmarkStart w:id="0" w:name="_GoBack"/>
+      <w:bookmarkEnd w:id="0"/>
     </w:p>
     <w:p>
       <w:pPr>
@@ -1302,7 +1249,6 @@
           <w:sz w:val="22"/>
           <w:szCs w:val="22"/>
         </w:rPr>
-        <w:lastRenderedPageBreak/>
         <w:t>Developed different strategies for delivering information to students of widely varying backgrounds and ability to understand the information.</w:t>
       </w:r>
     </w:p>
@@ -2466,6 +2412,7 @@
           <w:szCs w:val="22"/>
           <w:u w:val="single"/>
         </w:rPr>
+        <w:lastRenderedPageBreak/>
         <w:t>File Versioning Control</w:t>
       </w:r>
       <w:r>

</xml_diff>